<commit_message>
Update Sistem za preporuku fizioterapije.docx
</commit_message>
<xml_diff>
--- a/Sistem za preporuku fizioterapije.docx
+++ b/Sistem za preporuku fizioterapije.docx
@@ -1431,23 +1431,7 @@
           <w:sz w:val="24"/>
           <w:szCs w:val="24"/>
         </w:rPr>
-        <w:t xml:space="preserve">. </w:t>
-      </w:r>
-      <w:proofErr w:type="spellStart"/>
-      <w:r>
-        <w:rPr>
-          <w:sz w:val="24"/>
-          <w:szCs w:val="24"/>
-        </w:rPr>
-        <w:t>Pomoću</w:t>
-      </w:r>
-      <w:proofErr w:type="spellEnd"/>
-      <w:r>
-        <w:rPr>
-          <w:sz w:val="24"/>
-          <w:szCs w:val="24"/>
-        </w:rPr>
-        <w:t xml:space="preserve"> </w:t>
+        <w:t xml:space="preserve">. Pomoću </w:t>
       </w:r>
       <w:proofErr w:type="spellStart"/>
       <w:r>
@@ -1805,23 +1789,7 @@
           <w:sz w:val="24"/>
           <w:szCs w:val="24"/>
         </w:rPr>
-        <w:t xml:space="preserve"> za </w:t>
-      </w:r>
-      <w:proofErr w:type="spellStart"/>
-      <w:r>
-        <w:rPr>
-          <w:sz w:val="24"/>
-          <w:szCs w:val="24"/>
-        </w:rPr>
-        <w:t>pacijenta</w:t>
-      </w:r>
-      <w:proofErr w:type="spellEnd"/>
-      <w:r>
-        <w:rPr>
-          <w:sz w:val="24"/>
-          <w:szCs w:val="24"/>
-        </w:rPr>
-        <w:t xml:space="preserve"> </w:t>
+        <w:t xml:space="preserve"> za pacijenta </w:t>
       </w:r>
       <w:proofErr w:type="spellStart"/>
       <w:r>
@@ -3001,17 +2969,8 @@
           <w:sz w:val="24"/>
           <w:szCs w:val="24"/>
         </w:rPr>
-        <w:t xml:space="preserve"> za </w:t>
-      </w:r>
-      <w:proofErr w:type="spellStart"/>
-      <w:r>
-        <w:rPr>
-          <w:sz w:val="24"/>
-          <w:szCs w:val="24"/>
-        </w:rPr>
-        <w:t>pacijenta</w:t>
-      </w:r>
-      <w:proofErr w:type="spellEnd"/>
+        <w:t xml:space="preserve"> za pacijenta</w:t>
+      </w:r>
       <w:r>
         <w:rPr>
           <w:sz w:val="24"/>
@@ -7431,23 +7390,7 @@
           <w:sz w:val="24"/>
           <w:szCs w:val="24"/>
         </w:rPr>
-        <w:t xml:space="preserve"> </w:t>
-      </w:r>
-      <w:proofErr w:type="spellStart"/>
-      <w:r>
-        <w:rPr>
-          <w:sz w:val="24"/>
-          <w:szCs w:val="24"/>
-        </w:rPr>
-        <w:t>pacijenta</w:t>
-      </w:r>
-      <w:proofErr w:type="spellEnd"/>
-      <w:r>
-        <w:rPr>
-          <w:sz w:val="24"/>
-          <w:szCs w:val="24"/>
-        </w:rPr>
-        <w:t>.</w:t>
+        <w:t xml:space="preserve"> pacijenta.</w:t>
       </w:r>
       <w:r>
         <w:rPr>
@@ -9932,41 +9875,16 @@
         </w:numPr>
         <w:jc w:val="both"/>
         <w:rPr>
-          <w:sz w:val="24"/>
-          <w:szCs w:val="24"/>
-        </w:rPr>
-      </w:pPr>
-      <w:proofErr w:type="spellStart"/>
-      <w:r>
-        <w:rPr>
-          <w:sz w:val="24"/>
-          <w:szCs w:val="24"/>
-        </w:rPr>
-        <w:t>Pomoću</w:t>
-      </w:r>
-      <w:proofErr w:type="spellEnd"/>
-      <w:r>
-        <w:rPr>
-          <w:sz w:val="24"/>
-          <w:szCs w:val="24"/>
-        </w:rPr>
-        <w:t xml:space="preserve"> </w:t>
-      </w:r>
-      <w:proofErr w:type="spellStart"/>
-      <w:r>
-        <w:rPr>
-          <w:sz w:val="24"/>
-          <w:szCs w:val="24"/>
-        </w:rPr>
-        <w:t>uredjaja</w:t>
-      </w:r>
-      <w:proofErr w:type="spellEnd"/>
-      <w:r>
-        <w:rPr>
-          <w:sz w:val="24"/>
-          <w:szCs w:val="24"/>
-        </w:rPr>
-        <w:t xml:space="preserve"> za </w:t>
+          <w:sz w:val="28"/>
+          <w:szCs w:val="28"/>
+        </w:rPr>
+      </w:pPr>
+      <w:r>
+        <w:rPr>
+          <w:sz w:val="24"/>
+          <w:szCs w:val="24"/>
+        </w:rPr>
+        <w:t xml:space="preserve">Pomoću uredjaja za </w:t>
       </w:r>
       <w:proofErr w:type="spellStart"/>
       <w:r>
@@ -10030,55 +9948,39 @@
           <w:sz w:val="24"/>
           <w:szCs w:val="24"/>
         </w:rPr>
-        <w:t xml:space="preserve"> </w:t>
-      </w:r>
-      <w:proofErr w:type="spellStart"/>
-      <w:r>
-        <w:rPr>
-          <w:sz w:val="24"/>
-          <w:szCs w:val="24"/>
-        </w:rPr>
-        <w:t>pacijenta</w:t>
-      </w:r>
-      <w:proofErr w:type="spellEnd"/>
-      <w:r>
-        <w:rPr>
-          <w:sz w:val="24"/>
-          <w:szCs w:val="24"/>
-        </w:rPr>
-        <w:t xml:space="preserve"> </w:t>
-      </w:r>
-      <w:proofErr w:type="spellStart"/>
-      <w:r>
-        <w:rPr>
-          <w:sz w:val="24"/>
-          <w:szCs w:val="24"/>
-        </w:rPr>
-        <w:t>vršiće</w:t>
-      </w:r>
-      <w:proofErr w:type="spellEnd"/>
-      <w:r>
-        <w:rPr>
-          <w:sz w:val="24"/>
-          <w:szCs w:val="24"/>
-        </w:rPr>
-        <w:t xml:space="preserve"> se monitoring </w:t>
-      </w:r>
-      <w:proofErr w:type="spellStart"/>
-      <w:r>
-        <w:rPr>
-          <w:sz w:val="24"/>
-          <w:szCs w:val="24"/>
-        </w:rPr>
-        <w:t>pacijenta</w:t>
-      </w:r>
-      <w:proofErr w:type="spellEnd"/>
-      <w:r>
-        <w:rPr>
-          <w:sz w:val="24"/>
-          <w:szCs w:val="24"/>
-        </w:rPr>
-        <w:t xml:space="preserve"> u </w:t>
+        <w:t xml:space="preserve"> pacijenta </w:t>
+      </w:r>
+      <w:proofErr w:type="spellStart"/>
+      <w:r>
+        <w:rPr>
+          <w:sz w:val="24"/>
+          <w:szCs w:val="24"/>
+        </w:rPr>
+        <w:t>će</w:t>
+      </w:r>
+      <w:proofErr w:type="spellEnd"/>
+      <w:r>
+        <w:rPr>
+          <w:sz w:val="24"/>
+          <w:szCs w:val="24"/>
+        </w:rPr>
+        <w:t xml:space="preserve"> se </w:t>
+      </w:r>
+      <w:proofErr w:type="spellStart"/>
+      <w:r>
+        <w:rPr>
+          <w:sz w:val="24"/>
+          <w:szCs w:val="24"/>
+        </w:rPr>
+        <w:t>vršiti</w:t>
+      </w:r>
+      <w:proofErr w:type="spellEnd"/>
+      <w:r>
+        <w:rPr>
+          <w:sz w:val="24"/>
+          <w:szCs w:val="24"/>
+        </w:rPr>
+        <w:t xml:space="preserve"> monitoring pacijenta u </w:t>
       </w:r>
       <w:proofErr w:type="spellStart"/>
       <w:r>
@@ -10166,6 +10068,38 @@
           <w:sz w:val="24"/>
           <w:szCs w:val="24"/>
         </w:rPr>
+        <w:t>tipa</w:t>
+      </w:r>
+      <w:proofErr w:type="spellEnd"/>
+      <w:r>
+        <w:rPr>
+          <w:sz w:val="24"/>
+          <w:szCs w:val="24"/>
+        </w:rPr>
+        <w:t xml:space="preserve"> </w:t>
+      </w:r>
+      <w:proofErr w:type="spellStart"/>
+      <w:r>
+        <w:rPr>
+          <w:sz w:val="24"/>
+          <w:szCs w:val="24"/>
+        </w:rPr>
+        <w:t>terapije</w:t>
+      </w:r>
+      <w:proofErr w:type="spellEnd"/>
+      <w:r>
+        <w:rPr>
+          <w:sz w:val="24"/>
+          <w:szCs w:val="24"/>
+        </w:rPr>
+        <w:t xml:space="preserve">, </w:t>
+      </w:r>
+      <w:proofErr w:type="spellStart"/>
+      <w:r>
+        <w:rPr>
+          <w:sz w:val="24"/>
+          <w:szCs w:val="24"/>
+        </w:rPr>
         <w:t>odstupanja</w:t>
       </w:r>
       <w:proofErr w:type="spellEnd"/>
@@ -10342,7 +10276,7 @@
           <w:sz w:val="24"/>
           <w:szCs w:val="24"/>
         </w:rPr>
-        <w:t>obavestiti</w:t>
+        <w:t>upozoriti</w:t>
       </w:r>
       <w:proofErr w:type="spellEnd"/>
       <w:r>
@@ -10390,77 +10324,175 @@
           <w:sz w:val="24"/>
           <w:szCs w:val="24"/>
         </w:rPr>
-        <w:t>odgovarajućim</w:t>
-      </w:r>
-      <w:proofErr w:type="spellEnd"/>
-      <w:r>
-        <w:rPr>
-          <w:sz w:val="24"/>
-          <w:szCs w:val="24"/>
-        </w:rPr>
-        <w:t xml:space="preserve"> </w:t>
-      </w:r>
-      <w:proofErr w:type="spellStart"/>
-      <w:r>
-        <w:rPr>
-          <w:sz w:val="24"/>
-          <w:szCs w:val="24"/>
-        </w:rPr>
-        <w:t>upozorenjem</w:t>
-      </w:r>
-      <w:proofErr w:type="spellEnd"/>
-      <w:r>
-        <w:rPr>
-          <w:sz w:val="24"/>
-          <w:szCs w:val="24"/>
-        </w:rPr>
-        <w:t>.</w:t>
-      </w:r>
-    </w:p>
-    <w:p>
-      <w:pPr>
-        <w:pStyle w:val="ListParagraph"/>
-        <w:numPr>
-          <w:ilvl w:val="2"/>
-          <w:numId w:val="4"/>
-        </w:numPr>
-        <w:jc w:val="both"/>
-        <w:rPr>
-          <w:sz w:val="24"/>
-          <w:szCs w:val="24"/>
-        </w:rPr>
-      </w:pPr>
-      <w:proofErr w:type="spellStart"/>
-      <w:r>
-        <w:rPr>
-          <w:sz w:val="24"/>
-          <w:szCs w:val="24"/>
-        </w:rPr>
-        <w:t>Fizioterapeut</w:t>
-      </w:r>
-      <w:proofErr w:type="spellEnd"/>
-      <w:r>
-        <w:rPr>
-          <w:sz w:val="24"/>
-          <w:szCs w:val="24"/>
-        </w:rPr>
-        <w:t xml:space="preserve"> </w:t>
-      </w:r>
-      <w:proofErr w:type="spellStart"/>
-      <w:r>
-        <w:rPr>
-          <w:sz w:val="24"/>
-          <w:szCs w:val="24"/>
-        </w:rPr>
-        <w:t>može</w:t>
-      </w:r>
-      <w:proofErr w:type="spellEnd"/>
-      <w:r>
-        <w:rPr>
-          <w:sz w:val="24"/>
-          <w:szCs w:val="24"/>
-        </w:rPr>
-        <w:t xml:space="preserve"> </w:t>
+        <w:t>odgovarajućom</w:t>
+      </w:r>
+      <w:proofErr w:type="spellEnd"/>
+      <w:r>
+        <w:rPr>
+          <w:sz w:val="24"/>
+          <w:szCs w:val="24"/>
+        </w:rPr>
+        <w:t xml:space="preserve"> </w:t>
+      </w:r>
+      <w:proofErr w:type="spellStart"/>
+      <w:r>
+        <w:rPr>
+          <w:sz w:val="24"/>
+          <w:szCs w:val="24"/>
+        </w:rPr>
+        <w:t>porukom</w:t>
+      </w:r>
+      <w:proofErr w:type="spellEnd"/>
+      <w:r>
+        <w:rPr>
+          <w:sz w:val="24"/>
+          <w:szCs w:val="24"/>
+        </w:rPr>
+        <w:t xml:space="preserve">. </w:t>
+      </w:r>
+      <w:proofErr w:type="spellStart"/>
+      <w:r>
+        <w:rPr>
+          <w:sz w:val="24"/>
+          <w:szCs w:val="24"/>
+        </w:rPr>
+        <w:t>Kada</w:t>
+      </w:r>
+      <w:proofErr w:type="spellEnd"/>
+      <w:r>
+        <w:rPr>
+          <w:sz w:val="24"/>
+          <w:szCs w:val="24"/>
+        </w:rPr>
+        <w:t xml:space="preserve"> </w:t>
+      </w:r>
+      <w:proofErr w:type="spellStart"/>
+      <w:r>
+        <w:rPr>
+          <w:sz w:val="24"/>
+          <w:szCs w:val="24"/>
+        </w:rPr>
+        <w:t>sistem</w:t>
+      </w:r>
+      <w:proofErr w:type="spellEnd"/>
+      <w:r>
+        <w:rPr>
+          <w:sz w:val="24"/>
+          <w:szCs w:val="24"/>
+        </w:rPr>
+        <w:t xml:space="preserve"> </w:t>
+      </w:r>
+      <w:proofErr w:type="spellStart"/>
+      <w:r>
+        <w:rPr>
+          <w:sz w:val="24"/>
+          <w:szCs w:val="24"/>
+        </w:rPr>
+        <w:t>zabeleži</w:t>
+      </w:r>
+      <w:proofErr w:type="spellEnd"/>
+      <w:r>
+        <w:rPr>
+          <w:sz w:val="24"/>
+          <w:szCs w:val="24"/>
+        </w:rPr>
+        <w:t xml:space="preserve"> da je </w:t>
+      </w:r>
+      <w:proofErr w:type="spellStart"/>
+      <w:r>
+        <w:rPr>
+          <w:sz w:val="24"/>
+          <w:szCs w:val="24"/>
+        </w:rPr>
+        <w:t>pacijent</w:t>
+      </w:r>
+      <w:proofErr w:type="spellEnd"/>
+      <w:r>
+        <w:rPr>
+          <w:sz w:val="24"/>
+          <w:szCs w:val="24"/>
+        </w:rPr>
+        <w:t xml:space="preserve"> </w:t>
+      </w:r>
+      <w:proofErr w:type="spellStart"/>
+      <w:r>
+        <w:rPr>
+          <w:sz w:val="24"/>
+          <w:szCs w:val="24"/>
+        </w:rPr>
+        <w:t>odradio</w:t>
+      </w:r>
+      <w:proofErr w:type="spellEnd"/>
+      <w:r>
+        <w:rPr>
+          <w:sz w:val="24"/>
+          <w:szCs w:val="24"/>
+        </w:rPr>
+        <w:t xml:space="preserve"> </w:t>
+      </w:r>
+      <w:proofErr w:type="spellStart"/>
+      <w:r>
+        <w:rPr>
+          <w:sz w:val="24"/>
+          <w:szCs w:val="24"/>
+        </w:rPr>
+        <w:t>preporučenu</w:t>
+      </w:r>
+      <w:proofErr w:type="spellEnd"/>
+      <w:r>
+        <w:rPr>
+          <w:sz w:val="24"/>
+          <w:szCs w:val="24"/>
+        </w:rPr>
+        <w:t xml:space="preserve"> </w:t>
+      </w:r>
+      <w:proofErr w:type="spellStart"/>
+      <w:r>
+        <w:rPr>
+          <w:sz w:val="24"/>
+          <w:szCs w:val="24"/>
+        </w:rPr>
+        <w:t>terapiju</w:t>
+      </w:r>
+      <w:proofErr w:type="spellEnd"/>
+      <w:r>
+        <w:rPr>
+          <w:sz w:val="24"/>
+          <w:szCs w:val="24"/>
+        </w:rPr>
+        <w:t xml:space="preserve"> 14 dana </w:t>
+      </w:r>
+      <w:proofErr w:type="spellStart"/>
+      <w:r>
+        <w:rPr>
+          <w:sz w:val="24"/>
+          <w:szCs w:val="24"/>
+        </w:rPr>
+        <w:t>onda</w:t>
+      </w:r>
+      <w:proofErr w:type="spellEnd"/>
+      <w:r>
+        <w:rPr>
+          <w:sz w:val="24"/>
+          <w:szCs w:val="24"/>
+        </w:rPr>
+        <w:t xml:space="preserve"> </w:t>
+      </w:r>
+      <w:proofErr w:type="spellStart"/>
+      <w:r>
+        <w:rPr>
+          <w:sz w:val="24"/>
+          <w:szCs w:val="24"/>
+        </w:rPr>
+        <w:t>će</w:t>
+      </w:r>
+      <w:proofErr w:type="spellEnd"/>
+      <w:r>
+        <w:rPr>
+          <w:sz w:val="24"/>
+          <w:szCs w:val="24"/>
+        </w:rPr>
+        <w:t xml:space="preserve"> se </w:t>
       </w:r>
       <w:proofErr w:type="spellStart"/>
       <w:r>
@@ -10476,46 +10508,55 @@
           <w:sz w:val="24"/>
           <w:szCs w:val="24"/>
         </w:rPr>
-        <w:t xml:space="preserve"> </w:t>
-      </w:r>
-      <w:r>
-        <w:rPr>
-          <w:i/>
-          <w:iCs/>
-          <w:sz w:val="24"/>
-          <w:szCs w:val="24"/>
-        </w:rPr>
-        <w:t>follow-up</w:t>
-      </w:r>
-      <w:r>
-        <w:rPr>
-          <w:sz w:val="24"/>
-          <w:szCs w:val="24"/>
-        </w:rPr>
-        <w:t xml:space="preserve"> </w:t>
-      </w:r>
-      <w:proofErr w:type="spellStart"/>
-      <w:r>
-        <w:rPr>
-          <w:sz w:val="24"/>
-          <w:szCs w:val="24"/>
-        </w:rPr>
-        <w:t>termin</w:t>
-      </w:r>
-      <w:proofErr w:type="spellEnd"/>
-      <w:r>
-        <w:rPr>
-          <w:sz w:val="24"/>
-          <w:szCs w:val="24"/>
-        </w:rPr>
-        <w:t xml:space="preserve"> </w:t>
-      </w:r>
-      <w:r>
-        <w:rPr>
-          <w:sz w:val="24"/>
-          <w:szCs w:val="24"/>
-        </w:rPr>
-        <w:t xml:space="preserve">da bi se </w:t>
+        <w:t xml:space="preserve"> follow-up </w:t>
+      </w:r>
+      <w:proofErr w:type="spellStart"/>
+      <w:r>
+        <w:rPr>
+          <w:sz w:val="24"/>
+          <w:szCs w:val="24"/>
+        </w:rPr>
+        <w:t>sa</w:t>
+      </w:r>
+      <w:proofErr w:type="spellEnd"/>
+      <w:r>
+        <w:rPr>
+          <w:sz w:val="24"/>
+          <w:szCs w:val="24"/>
+        </w:rPr>
+        <w:t xml:space="preserve"> </w:t>
+      </w:r>
+      <w:proofErr w:type="spellStart"/>
+      <w:r>
+        <w:rPr>
+          <w:sz w:val="24"/>
+          <w:szCs w:val="24"/>
+        </w:rPr>
+        <w:t>fizioterapeutom</w:t>
+      </w:r>
+      <w:proofErr w:type="spellEnd"/>
+      <w:r>
+        <w:rPr>
+          <w:sz w:val="24"/>
+          <w:szCs w:val="24"/>
+        </w:rPr>
+        <w:t xml:space="preserve"> </w:t>
+      </w:r>
+      <w:proofErr w:type="spellStart"/>
+      <w:r>
+        <w:rPr>
+          <w:sz w:val="24"/>
+          <w:szCs w:val="24"/>
+        </w:rPr>
+        <w:t>kako</w:t>
+      </w:r>
+      <w:proofErr w:type="spellEnd"/>
+      <w:r>
+        <w:rPr>
+          <w:sz w:val="24"/>
+          <w:szCs w:val="24"/>
+        </w:rPr>
+        <w:t xml:space="preserve"> bi se </w:t>
       </w:r>
       <w:proofErr w:type="spellStart"/>
       <w:r>
@@ -10539,87 +10580,7 @@
           <w:sz w:val="24"/>
           <w:szCs w:val="24"/>
         </w:rPr>
-        <w:t>napredan</w:t>
-      </w:r>
-      <w:proofErr w:type="spellEnd"/>
-      <w:r>
-        <w:rPr>
-          <w:sz w:val="24"/>
-          <w:szCs w:val="24"/>
-        </w:rPr>
-        <w:t xml:space="preserve"> </w:t>
-      </w:r>
-      <w:proofErr w:type="spellStart"/>
-      <w:r>
-        <w:rPr>
-          <w:sz w:val="24"/>
-          <w:szCs w:val="24"/>
-        </w:rPr>
-        <w:t>nakon</w:t>
-      </w:r>
-      <w:proofErr w:type="spellEnd"/>
-      <w:r>
-        <w:rPr>
-          <w:sz w:val="24"/>
-          <w:szCs w:val="24"/>
-        </w:rPr>
-        <w:t xml:space="preserve"> </w:t>
-      </w:r>
-      <w:proofErr w:type="spellStart"/>
-      <w:r>
-        <w:rPr>
-          <w:sz w:val="24"/>
-          <w:szCs w:val="24"/>
-        </w:rPr>
-        <w:t>odredjenog</w:t>
-      </w:r>
-      <w:proofErr w:type="spellEnd"/>
-      <w:r>
-        <w:rPr>
-          <w:sz w:val="24"/>
-          <w:szCs w:val="24"/>
-        </w:rPr>
-        <w:t xml:space="preserve"> </w:t>
-      </w:r>
-      <w:proofErr w:type="spellStart"/>
-      <w:r>
-        <w:rPr>
-          <w:sz w:val="24"/>
-          <w:szCs w:val="24"/>
-        </w:rPr>
-        <w:t>perioda</w:t>
-      </w:r>
-      <w:proofErr w:type="spellEnd"/>
-      <w:r>
-        <w:rPr>
-          <w:sz w:val="24"/>
-          <w:szCs w:val="24"/>
-        </w:rPr>
-        <w:t xml:space="preserve"> </w:t>
-      </w:r>
-      <w:proofErr w:type="spellStart"/>
-      <w:r>
-        <w:rPr>
-          <w:sz w:val="24"/>
-          <w:szCs w:val="24"/>
-        </w:rPr>
-        <w:t>primene</w:t>
-      </w:r>
-      <w:proofErr w:type="spellEnd"/>
-      <w:r>
-        <w:rPr>
-          <w:sz w:val="24"/>
-          <w:szCs w:val="24"/>
-        </w:rPr>
-        <w:t xml:space="preserve"> </w:t>
-      </w:r>
-      <w:proofErr w:type="spellStart"/>
-      <w:r>
-        <w:rPr>
-          <w:sz w:val="24"/>
-          <w:szCs w:val="24"/>
-        </w:rPr>
-        <w:t>terapije</w:t>
+        <w:t>napredak</w:t>
       </w:r>
       <w:proofErr w:type="spellEnd"/>
       <w:r>
@@ -10659,39 +10620,7 @@
           <w:sz w:val="24"/>
           <w:szCs w:val="24"/>
         </w:rPr>
-        <w:t xml:space="preserve"> se </w:t>
-      </w:r>
-      <w:proofErr w:type="spellStart"/>
-      <w:r>
-        <w:rPr>
-          <w:sz w:val="24"/>
-          <w:szCs w:val="24"/>
-        </w:rPr>
-        <w:t>meriti</w:t>
-      </w:r>
-      <w:proofErr w:type="spellEnd"/>
-      <w:r>
-        <w:rPr>
-          <w:sz w:val="24"/>
-          <w:szCs w:val="24"/>
-        </w:rPr>
-        <w:t xml:space="preserve"> </w:t>
-      </w:r>
-      <w:proofErr w:type="spellStart"/>
-      <w:r>
-        <w:rPr>
-          <w:sz w:val="24"/>
-          <w:szCs w:val="24"/>
-        </w:rPr>
-        <w:t>procenom</w:t>
-      </w:r>
-      <w:proofErr w:type="spellEnd"/>
-      <w:r>
-        <w:rPr>
-          <w:sz w:val="24"/>
-          <w:szCs w:val="24"/>
-        </w:rPr>
-        <w:t xml:space="preserve"> </w:t>
+        <w:t xml:space="preserve"> se meriti procenom </w:t>
       </w:r>
       <w:proofErr w:type="spellStart"/>
       <w:r>
@@ -10707,23 +10636,25 @@
           <w:sz w:val="24"/>
           <w:szCs w:val="24"/>
         </w:rPr>
-        <w:t xml:space="preserve"> </w:t>
-      </w:r>
-      <w:r>
-        <w:rPr>
-          <w:sz w:val="24"/>
-          <w:szCs w:val="24"/>
-        </w:rPr>
-        <w:t>(</w:t>
-      </w:r>
-      <w:proofErr w:type="spellStart"/>
-      <w:r>
-        <w:rPr>
-          <w:sz w:val="24"/>
-          <w:szCs w:val="24"/>
-        </w:rPr>
-        <w:t>ne</w:t>
-      </w:r>
+        <w:t xml:space="preserve"> (</w:t>
+      </w:r>
+      <w:proofErr w:type="spellStart"/>
+      <w:r>
+        <w:rPr>
+          <w:sz w:val="24"/>
+          <w:szCs w:val="24"/>
+        </w:rPr>
+        <w:t>neprimetan</w:t>
+      </w:r>
+      <w:proofErr w:type="spellEnd"/>
+      <w:r>
+        <w:rPr>
+          <w:sz w:val="24"/>
+          <w:szCs w:val="24"/>
+        </w:rPr>
+        <w:t xml:space="preserve">, </w:t>
+      </w:r>
+      <w:proofErr w:type="spellStart"/>
       <w:r>
         <w:rPr>
           <w:sz w:val="24"/>
@@ -10745,6 +10676,22 @@
           <w:sz w:val="24"/>
           <w:szCs w:val="24"/>
         </w:rPr>
+        <w:t>veoma</w:t>
+      </w:r>
+      <w:proofErr w:type="spellEnd"/>
+      <w:r>
+        <w:rPr>
+          <w:sz w:val="24"/>
+          <w:szCs w:val="24"/>
+        </w:rPr>
+        <w:t xml:space="preserve"> </w:t>
+      </w:r>
+      <w:proofErr w:type="spellStart"/>
+      <w:r>
+        <w:rPr>
+          <w:sz w:val="24"/>
+          <w:szCs w:val="24"/>
+        </w:rPr>
         <w:t>primetan</w:t>
       </w:r>
       <w:proofErr w:type="spellEnd"/>
@@ -10753,46 +10700,7 @@
           <w:sz w:val="24"/>
           <w:szCs w:val="24"/>
         </w:rPr>
-        <w:t xml:space="preserve">, </w:t>
-      </w:r>
-      <w:proofErr w:type="spellStart"/>
-      <w:r>
-        <w:rPr>
-          <w:sz w:val="24"/>
-          <w:szCs w:val="24"/>
-        </w:rPr>
-        <w:t>veoma</w:t>
-      </w:r>
-      <w:proofErr w:type="spellEnd"/>
-      <w:r>
-        <w:rPr>
-          <w:sz w:val="24"/>
-          <w:szCs w:val="24"/>
-        </w:rPr>
-        <w:t xml:space="preserve"> </w:t>
-      </w:r>
-      <w:proofErr w:type="spellStart"/>
-      <w:r>
-        <w:rPr>
-          <w:sz w:val="24"/>
-          <w:szCs w:val="24"/>
-        </w:rPr>
-        <w:t>primetan</w:t>
-      </w:r>
-      <w:proofErr w:type="spellEnd"/>
-      <w:r>
-        <w:rPr>
-          <w:sz w:val="24"/>
-          <w:szCs w:val="24"/>
-        </w:rPr>
-        <w:t>)</w:t>
-      </w:r>
-      <w:r>
-        <w:rPr>
-          <w:sz w:val="24"/>
-          <w:szCs w:val="24"/>
-        </w:rPr>
-        <w:t xml:space="preserve">. </w:t>
+        <w:t xml:space="preserve">). </w:t>
       </w:r>
       <w:proofErr w:type="spellStart"/>
       <w:r>
@@ -10885,8 +10793,8 @@
       <w:proofErr w:type="spellEnd"/>
       <w:r>
         <w:rPr>
-          <w:sz w:val="24"/>
-          <w:szCs w:val="24"/>
+          <w:sz w:val="28"/>
+          <w:szCs w:val="28"/>
         </w:rPr>
         <w:t xml:space="preserve"> </w:t>
       </w:r>
@@ -13421,6 +13329,7 @@
           <w:sz w:val="24"/>
           <w:szCs w:val="24"/>
         </w:rPr>
+        <w:lastRenderedPageBreak/>
         <mc:AlternateContent>
           <mc:Choice Requires="wps">
             <w:drawing>
@@ -13760,7 +13669,6 @@
           <w:sz w:val="28"/>
           <w:szCs w:val="28"/>
         </w:rPr>
-        <w:lastRenderedPageBreak/>
         <w:t>Literatura</w:t>
       </w:r>
       <w:proofErr w:type="spellEnd"/>

</xml_diff>